<commit_message>
Fixed typo in doc/Lab - Tries.docx
</commit_message>
<xml_diff>
--- a/doc/Lab - Tries.docx
+++ b/doc/Lab - Tries.docx
@@ -58,61 +58,31 @@
         <w:rPr>
           <w:lang w:val="en-GB"/>
         </w:rPr>
-        <w:t xml:space="preserve">In this </w:t>
-      </w:r>
-      <w:proofErr w:type="gramStart"/>
+        <w:t>In this exercise</w:t>
+      </w:r>
       <w:r>
         <w:rPr>
           <w:lang w:val="en-GB"/>
         </w:rPr>
-        <w:t>exercise</w:t>
-      </w:r>
-      <w:proofErr w:type="gramEnd"/>
+        <w:t xml:space="preserve"> you will </w:t>
+      </w:r>
       <w:r>
         <w:rPr>
           <w:lang w:val="en-GB"/>
         </w:rPr>
-        <w:t xml:space="preserve"> you will </w:t>
+        <w:t xml:space="preserve">get acquainted with the Trie data structure. Tries are extremely efficient in storing strings, i.e. sequences of digits of characters from a limited alphabet. In this sense, </w:t>
       </w:r>
       <w:r>
         <w:rPr>
           <w:lang w:val="en-GB"/>
         </w:rPr>
-        <w:t xml:space="preserve">get acquainted with the </w:t>
-      </w:r>
-      <w:proofErr w:type="spellStart"/>
+        <w:t xml:space="preserve">a </w:t>
+      </w:r>
       <w:r>
         <w:rPr>
           <w:lang w:val="en-GB"/>
         </w:rPr>
-        <w:t>Trie</w:t>
-      </w:r>
-      <w:proofErr w:type="spellEnd"/>
-      <w:r>
-        <w:rPr>
-          <w:lang w:val="en-GB"/>
-        </w:rPr>
-        <w:t xml:space="preserve"> data structure. Tries are extremely efficient in storing strings, i.e. sequences of digits of characters from a limited alphabet. In this sense, </w:t>
-      </w:r>
-      <w:r>
-        <w:rPr>
-          <w:lang w:val="en-GB"/>
-        </w:rPr>
-        <w:t xml:space="preserve">a </w:t>
-      </w:r>
-      <w:proofErr w:type="spellStart"/>
-      <w:r>
-        <w:rPr>
-          <w:lang w:val="en-GB"/>
-        </w:rPr>
-        <w:t>Trie</w:t>
-      </w:r>
-      <w:proofErr w:type="spellEnd"/>
-      <w:r>
-        <w:rPr>
-          <w:lang w:val="en-GB"/>
-        </w:rPr>
-        <w:t xml:space="preserve"> may store regular text strings, but also e.g. DNA sequences (consisting of the nucleotides C, T, A and G), long integers (consisting of digits 0-9), etc.</w:t>
+        <w:t>Trie may store regular text strings, but also e.g. DNA sequences (consisting of the nucleotides C, T, A and G), long integers (consisting of digits 0-9), etc.</w:t>
       </w:r>
     </w:p>
     <w:p>
@@ -164,35 +134,20 @@
         <w:rPr>
           <w:lang w:val="en-GB"/>
         </w:rPr>
-        <w:t xml:space="preserve">You </w:t>
-      </w:r>
-      <w:proofErr w:type="gramStart"/>
+        <w:t>You are provided with a</w:t>
+      </w:r>
       <w:r>
         <w:rPr>
           <w:lang w:val="en-GB"/>
         </w:rPr>
-        <w:t>are provided</w:t>
-      </w:r>
-      <w:proofErr w:type="gramEnd"/>
+        <w:t>n</w:t>
+      </w:r>
       <w:r>
         <w:rPr>
           <w:lang w:val="en-GB"/>
         </w:rPr>
-        <w:t xml:space="preserve"> with a</w:t>
-      </w:r>
-      <w:r>
-        <w:rPr>
-          <w:lang w:val="en-GB"/>
-        </w:rPr>
-        <w:t>n</w:t>
-      </w:r>
-      <w:r>
-        <w:rPr>
-          <w:lang w:val="en-GB"/>
-        </w:rPr>
         <w:t xml:space="preserve"> implementation of a </w:t>
       </w:r>
-      <w:proofErr w:type="spellStart"/>
       <w:r>
         <w:rPr>
           <w:rStyle w:val="CodeChar"/>
@@ -200,7 +155,6 @@
         </w:rPr>
         <w:t>TrieNode</w:t>
       </w:r>
-      <w:proofErr w:type="spellEnd"/>
       <w:r>
         <w:rPr>
           <w:lang w:val="en-GB"/>
@@ -261,90 +215,53 @@
         <w:rPr>
           <w:lang w:val="en-GB"/>
         </w:rPr>
-        <w:t xml:space="preserve">The overall goal for this exercise is to </w:t>
+        <w:t xml:space="preserve">The overall goal for this exercise is to implement a class </w:t>
+      </w:r>
+      <w:r>
+        <w:rPr>
+          <w:rStyle w:val="CodeChar"/>
+          <w:lang w:val="en-US"/>
+        </w:rPr>
+        <w:t>Trie</w:t>
       </w:r>
       <w:r>
         <w:rPr>
           <w:lang w:val="en-GB"/>
         </w:rPr>
-        <w:t xml:space="preserve">implement a class </w:t>
-      </w:r>
-      <w:proofErr w:type="spellStart"/>
+        <w:t xml:space="preserve"> with the by-now common operations </w:t>
+      </w:r>
       <w:r>
         <w:rPr>
           <w:rStyle w:val="CodeChar"/>
           <w:lang w:val="en-US"/>
         </w:rPr>
-        <w:t>Trie</w:t>
-      </w:r>
-      <w:proofErr w:type="spellEnd"/>
+        <w:t>insert()</w:t>
+      </w:r>
       <w:r>
         <w:rPr>
           <w:lang w:val="en-GB"/>
         </w:rPr>
-        <w:t xml:space="preserve"> with the by-now common operations </w:t>
-      </w:r>
-      <w:proofErr w:type="spellStart"/>
-      <w:proofErr w:type="gramStart"/>
+        <w:t xml:space="preserve">, </w:t>
+      </w:r>
       <w:r>
         <w:rPr>
           <w:rStyle w:val="CodeChar"/>
-        </w:rPr>
-        <w:t>insert</w:t>
-      </w:r>
-      <w:proofErr w:type="spellEnd"/>
+          <w:lang w:val="en-US"/>
+        </w:rPr>
+        <w:t>search()</w:t>
+      </w:r>
+      <w:r>
+        <w:rPr>
+          <w:lang w:val="en-GB"/>
+        </w:rPr>
+        <w:t xml:space="preserve"> and </w:t>
+      </w:r>
       <w:r>
         <w:rPr>
           <w:rStyle w:val="CodeChar"/>
-        </w:rPr>
-        <w:t>(</w:t>
-      </w:r>
-      <w:proofErr w:type="gramEnd"/>
-      <w:r>
-        <w:rPr>
-          <w:rStyle w:val="CodeChar"/>
-        </w:rPr>
-        <w:t>)</w:t>
-      </w:r>
-      <w:r>
-        <w:rPr>
-          <w:lang w:val="en-GB"/>
-        </w:rPr>
-        <w:t xml:space="preserve">, </w:t>
-      </w:r>
-      <w:proofErr w:type="spellStart"/>
-      <w:r>
-        <w:rPr>
-          <w:rStyle w:val="CodeChar"/>
-        </w:rPr>
-        <w:t>search</w:t>
-      </w:r>
-      <w:proofErr w:type="spellEnd"/>
-      <w:r>
-        <w:rPr>
-          <w:rStyle w:val="CodeChar"/>
-        </w:rPr>
-        <w:t>()</w:t>
-      </w:r>
-      <w:r>
-        <w:rPr>
-          <w:lang w:val="en-GB"/>
-        </w:rPr>
-        <w:t xml:space="preserve"> and </w:t>
-      </w:r>
-      <w:proofErr w:type="spellStart"/>
-      <w:r>
-        <w:rPr>
-          <w:rStyle w:val="CodeChar"/>
-        </w:rPr>
-        <w:t>remove</w:t>
-      </w:r>
-      <w:proofErr w:type="spellEnd"/>
-      <w:r>
-        <w:rPr>
-          <w:rStyle w:val="CodeChar"/>
-        </w:rPr>
-        <w:t>()</w:t>
+          <w:lang w:val="en-US"/>
+        </w:rPr>
+        <w:t>remove()</w:t>
       </w:r>
       <w:r>
         <w:rPr>
@@ -398,7 +315,7 @@
           <v:shape id="_x0000_i1025" type="#_x0000_t75" style="width:122.25pt;height:79.5pt" o:ole="">
             <v:imagedata r:id="rId7" o:title=""/>
           </v:shape>
-          <o:OLEObject Type="Embed" ProgID="Visio.Drawing.15" ShapeID="_x0000_i1025" DrawAspect="Content" ObjectID="_1600281801" r:id="rId8"/>
+          <o:OLEObject Type="Embed" ProgID="Visio.Drawing.15" ShapeID="_x0000_i1025" DrawAspect="Content" ObjectID="_1602440722" r:id="rId8"/>
         </w:object>
       </w:r>
     </w:p>
@@ -492,16 +409,296 @@
         <w:rPr>
           <w:lang w:val="en-US"/>
         </w:rPr>
-        <w:t xml:space="preserve">Investigate the provided implementation of a </w:t>
-      </w:r>
-      <w:proofErr w:type="spellStart"/>
-      <w:r>
-        <w:rPr>
+        <w:t xml:space="preserve">Investigate the provided implementation of a Trie </w:t>
+      </w:r>
+      <w:r>
+        <w:rPr>
+          <w:lang w:val="en-US"/>
+        </w:rPr>
+        <w:t xml:space="preserve">and the (inner) class </w:t>
+      </w:r>
+      <w:r>
+        <w:rPr>
+          <w:rStyle w:val="CodeChar"/>
+          <w:lang w:val="en-US"/>
+        </w:rPr>
+        <w:t>TrieNode</w:t>
+      </w:r>
+      <w:r>
+        <w:rPr>
+          <w:lang w:val="en-US"/>
+        </w:rPr>
+        <w:t xml:space="preserve">. </w:t>
+      </w:r>
+      <w:r>
+        <w:rPr>
+          <w:lang w:val="en-US"/>
+        </w:rPr>
+        <w:t>Ensure that you understand</w:t>
+      </w:r>
+      <w:r>
+        <w:rPr>
+          <w:lang w:val="en-US"/>
+        </w:rPr>
+        <w:t>…</w:t>
+      </w:r>
+    </w:p>
+    <w:p>
+      <w:pPr>
+        <w:pStyle w:val="ListNumber"/>
+        <w:numPr>
+          <w:ilvl w:val="0"/>
+          <w:numId w:val="15"/>
+        </w:numPr>
+        <w:rPr>
+          <w:lang w:val="en-US"/>
+        </w:rPr>
+      </w:pPr>
+      <w:r>
+        <w:rPr>
+          <w:lang w:val="en-US"/>
+        </w:rPr>
+        <w:t xml:space="preserve">Why the class </w:t>
+      </w:r>
+      <w:r>
+        <w:rPr>
+          <w:rStyle w:val="CodeChar"/>
           <w:lang w:val="en-US"/>
         </w:rPr>
         <w:t>Trie</w:t>
       </w:r>
-      <w:proofErr w:type="spellEnd"/>
+      <w:r>
+        <w:rPr>
+          <w:lang w:val="en-US"/>
+        </w:rPr>
+        <w:t xml:space="preserve"> has the constructor it does</w:t>
+      </w:r>
+    </w:p>
+    <w:p>
+      <w:pPr>
+        <w:pStyle w:val="ListNumber"/>
+        <w:numPr>
+          <w:ilvl w:val="0"/>
+          <w:numId w:val="15"/>
+        </w:numPr>
+        <w:rPr>
+          <w:lang w:val="en-US"/>
+        </w:rPr>
+      </w:pPr>
+      <w:r>
+        <w:rPr>
+          <w:lang w:val="en-US"/>
+        </w:rPr>
+        <w:t>W</w:t>
+      </w:r>
+      <w:r>
+        <w:rPr>
+          <w:lang w:val="en-US"/>
+        </w:rPr>
+        <w:t xml:space="preserve">hat a </w:t>
+      </w:r>
+      <w:r>
+        <w:rPr>
+          <w:rStyle w:val="CodeChar"/>
+          <w:lang w:val="en-US"/>
+        </w:rPr>
+        <w:t>TrieNode</w:t>
+      </w:r>
+      <w:r>
+        <w:rPr>
+          <w:lang w:val="en-US"/>
+        </w:rPr>
+        <w:t xml:space="preserve"> consists of, </w:t>
+      </w:r>
+      <w:r>
+        <w:rPr>
+          <w:lang w:val="en-US"/>
+        </w:rPr>
+        <w:t xml:space="preserve">specifically </w:t>
+      </w:r>
+      <w:r>
+        <w:rPr>
+          <w:lang w:val="en-US"/>
+        </w:rPr>
+        <w:t xml:space="preserve">what the typedef’s </w:t>
+      </w:r>
+      <w:r>
+        <w:rPr>
+          <w:rStyle w:val="CodeChar"/>
+          <w:lang w:val="en-US"/>
+        </w:rPr>
+        <w:t>TrieMap</w:t>
+      </w:r>
+      <w:r>
+        <w:rPr>
+          <w:lang w:val="en-US"/>
+        </w:rPr>
+        <w:t xml:space="preserve"> and </w:t>
+      </w:r>
+      <w:r>
+        <w:rPr>
+          <w:rStyle w:val="CodeChar"/>
+          <w:lang w:val="en-US"/>
+        </w:rPr>
+        <w:t>TrieMapIter</w:t>
+      </w:r>
+      <w:r>
+        <w:rPr>
+          <w:lang w:val="en-US"/>
+        </w:rPr>
+        <w:t xml:space="preserve"> represent</w:t>
+      </w:r>
+      <w:r>
+        <w:rPr>
+          <w:lang w:val="en-US"/>
+        </w:rPr>
+        <w:t xml:space="preserve"> and why they are there.</w:t>
+      </w:r>
+    </w:p>
+    <w:p>
+      <w:pPr>
+        <w:pStyle w:val="ListNumber"/>
+        <w:numPr>
+          <w:ilvl w:val="0"/>
+          <w:numId w:val="0"/>
+        </w:numPr>
+        <w:rPr>
+          <w:lang w:val="en-US"/>
+        </w:rPr>
+      </w:pPr>
+    </w:p>
+    <w:p>
+      <w:pPr>
+        <w:pStyle w:val="ListNumber"/>
+        <w:numPr>
+          <w:ilvl w:val="0"/>
+          <w:numId w:val="0"/>
+        </w:numPr>
+        <w:rPr>
+          <w:b/>
+          <w:lang w:val="en-US"/>
+        </w:rPr>
+      </w:pPr>
+      <w:r>
+        <w:rPr>
+          <w:b/>
+          <w:lang w:val="en-US"/>
+        </w:rPr>
+        <w:t>Exercise 2:</w:t>
+      </w:r>
+    </w:p>
+    <w:p>
+      <w:pPr>
+        <w:pStyle w:val="ListNumber"/>
+        <w:numPr>
+          <w:ilvl w:val="0"/>
+          <w:numId w:val="0"/>
+        </w:numPr>
+        <w:rPr>
+          <w:lang w:val="en-US"/>
+        </w:rPr>
+      </w:pPr>
+      <w:r>
+        <w:rPr>
+          <w:lang w:val="en-US"/>
+        </w:rPr>
+        <w:t xml:space="preserve">Investigate the provided implementation of </w:t>
+      </w:r>
+      <w:r>
+        <w:rPr>
+          <w:lang w:val="en-US"/>
+        </w:rPr>
+        <w:t xml:space="preserve">the private member function </w:t>
+      </w:r>
+    </w:p>
+    <w:p>
+      <w:pPr>
+        <w:pStyle w:val="ListNumber"/>
+        <w:numPr>
+          <w:ilvl w:val="0"/>
+          <w:numId w:val="0"/>
+        </w:numPr>
+        <w:rPr>
+          <w:lang w:val="en-US"/>
+        </w:rPr>
+      </w:pPr>
+    </w:p>
+    <w:p>
+      <w:pPr>
+        <w:pStyle w:val="Code"/>
+        <w:jc w:val="center"/>
+        <w:rPr>
+          <w:lang w:val="en-US"/>
+        </w:rPr>
+      </w:pPr>
+      <w:r>
+        <w:rPr>
+          <w:lang w:val="en-US"/>
+        </w:rPr>
+        <w:t>unsigned int findPrefixEnd(string str, TrieNode*&amp; end)</w:t>
+      </w:r>
+      <w:r>
+        <w:rPr>
+          <w:lang w:val="en-US"/>
+        </w:rPr>
+        <w:t>.</w:t>
+      </w:r>
+    </w:p>
+    <w:p>
+      <w:pPr>
+        <w:pStyle w:val="ListNumber"/>
+        <w:numPr>
+          <w:ilvl w:val="0"/>
+          <w:numId w:val="0"/>
+        </w:numPr>
+        <w:rPr>
+          <w:lang w:val="en-US"/>
+        </w:rPr>
+      </w:pPr>
+    </w:p>
+    <w:p>
+      <w:pPr>
+        <w:pStyle w:val="ListNumber"/>
+        <w:numPr>
+          <w:ilvl w:val="0"/>
+          <w:numId w:val="0"/>
+        </w:numPr>
+        <w:rPr>
+          <w:lang w:val="en-US"/>
+        </w:rPr>
+      </w:pPr>
+      <w:r>
+        <w:rPr>
+          <w:lang w:val="en-US"/>
+        </w:rPr>
+        <w:t>This method s</w:t>
+      </w:r>
+      <w:r>
+        <w:rPr>
+          <w:lang w:val="en-US"/>
+        </w:rPr>
+        <w:t xml:space="preserve">ets </w:t>
+      </w:r>
+      <w:r>
+        <w:rPr>
+          <w:rStyle w:val="CodeChar"/>
+          <w:lang w:val="en-US"/>
+        </w:rPr>
+        <w:t>end</w:t>
+      </w:r>
+      <w:r>
+        <w:rPr>
+          <w:lang w:val="en-US"/>
+        </w:rPr>
+        <w:t xml:space="preserve"> to the last node in the prefix of </w:t>
+      </w:r>
+      <w:r>
+        <w:rPr>
+          <w:rStyle w:val="CodeChar"/>
+          <w:lang w:val="en-US"/>
+        </w:rPr>
+        <w:t>str</w:t>
+      </w:r>
       <w:r>
         <w:rPr>
           <w:lang w:val="en-US"/>
@@ -512,171 +709,800 @@
         <w:rPr>
           <w:lang w:val="en-US"/>
         </w:rPr>
-        <w:t xml:space="preserve">and the (inner) class </w:t>
-      </w:r>
-      <w:proofErr w:type="spellStart"/>
+        <w:t>in the Trie and returns the length of this</w:t>
+      </w:r>
+      <w:r>
+        <w:rPr>
+          <w:lang w:val="en-US"/>
+        </w:rPr>
+        <w:t xml:space="preserve"> prefix</w:t>
+      </w:r>
+      <w:r>
+        <w:rPr>
+          <w:lang w:val="en-US"/>
+        </w:rPr>
+        <w:t>.</w:t>
+      </w:r>
+    </w:p>
+    <w:p>
+      <w:pPr>
+        <w:pStyle w:val="ListNumber"/>
+        <w:numPr>
+          <w:ilvl w:val="0"/>
+          <w:numId w:val="0"/>
+        </w:numPr>
+        <w:rPr>
+          <w:lang w:val="en-US"/>
+        </w:rPr>
+      </w:pPr>
+    </w:p>
+    <w:p>
+      <w:pPr>
+        <w:pStyle w:val="ListNumber"/>
+        <w:numPr>
+          <w:ilvl w:val="0"/>
+          <w:numId w:val="0"/>
+        </w:numPr>
+        <w:rPr>
+          <w:lang w:val="en-US"/>
+        </w:rPr>
+      </w:pPr>
+      <w:r>
+        <w:rPr>
+          <w:lang w:val="en-US"/>
+        </w:rPr>
+        <w:t xml:space="preserve">Ensure that you understand </w:t>
+      </w:r>
+      <w:r>
+        <w:rPr>
+          <w:lang w:val="en-US"/>
+        </w:rPr>
+        <w:t>how</w:t>
+      </w:r>
+      <w:r>
+        <w:rPr>
+          <w:lang w:val="en-US"/>
+        </w:rPr>
+        <w:t xml:space="preserve"> this method works, what the purpose of the pointer-reference </w:t>
+      </w:r>
       <w:r>
         <w:rPr>
           <w:rStyle w:val="CodeChar"/>
           <w:lang w:val="en-US"/>
         </w:rPr>
-        <w:t>TrieNode</w:t>
-      </w:r>
-      <w:proofErr w:type="spellEnd"/>
-      <w:r>
-        <w:rPr>
-          <w:lang w:val="en-US"/>
-        </w:rPr>
-        <w:t xml:space="preserve">. </w:t>
-      </w:r>
-      <w:r>
-        <w:rPr>
-          <w:lang w:val="en-US"/>
-        </w:rPr>
-        <w:t>Ensure that you understand</w:t>
-      </w:r>
-      <w:r>
-        <w:rPr>
-          <w:lang w:val="en-US"/>
-        </w:rPr>
-        <w:t>…</w:t>
-      </w:r>
-    </w:p>
-    <w:p>
-      <w:pPr>
-        <w:pStyle w:val="ListNumber"/>
-        <w:numPr>
-          <w:ilvl w:val="0"/>
-          <w:numId w:val="15"/>
-        </w:numPr>
-        <w:rPr>
-          <w:lang w:val="en-US"/>
-        </w:rPr>
-      </w:pPr>
-      <w:r>
-        <w:rPr>
-          <w:lang w:val="en-US"/>
-        </w:rPr>
-        <w:t xml:space="preserve">Why the class </w:t>
-      </w:r>
-      <w:proofErr w:type="spellStart"/>
+        <w:t>end</w:t>
+      </w:r>
+      <w:r>
+        <w:rPr>
+          <w:lang w:val="en-US"/>
+        </w:rPr>
+        <w:t xml:space="preserve"> is, and what it returns.</w:t>
+      </w:r>
+    </w:p>
+    <w:p>
+      <w:pPr>
+        <w:pStyle w:val="ListNumber"/>
+        <w:numPr>
+          <w:ilvl w:val="0"/>
+          <w:numId w:val="0"/>
+        </w:numPr>
+        <w:rPr>
+          <w:lang w:val="en-US"/>
+        </w:rPr>
+      </w:pPr>
+    </w:p>
+    <w:p>
+      <w:pPr>
+        <w:pStyle w:val="ListNumber"/>
+        <w:numPr>
+          <w:ilvl w:val="0"/>
+          <w:numId w:val="0"/>
+        </w:numPr>
+        <w:rPr>
+          <w:b/>
+          <w:lang w:val="en-US"/>
+        </w:rPr>
+      </w:pPr>
+      <w:r>
+        <w:rPr>
+          <w:b/>
+          <w:lang w:val="en-US"/>
+        </w:rPr>
+        <w:t>Exercise 3:</w:t>
+      </w:r>
+    </w:p>
+    <w:p>
+      <w:pPr>
+        <w:pStyle w:val="ListNumber"/>
+        <w:numPr>
+          <w:ilvl w:val="0"/>
+          <w:numId w:val="0"/>
+        </w:numPr>
+        <w:rPr>
+          <w:lang w:val="en-US"/>
+        </w:rPr>
+      </w:pPr>
+      <w:r>
+        <w:rPr>
+          <w:lang w:val="en-US"/>
+        </w:rPr>
+        <w:t xml:space="preserve">Design the method </w:t>
+      </w:r>
       <w:r>
         <w:rPr>
           <w:rStyle w:val="CodeChar"/>
-        </w:rPr>
-        <w:t>Trie</w:t>
-      </w:r>
-      <w:proofErr w:type="spellEnd"/>
-      <w:r>
-        <w:rPr>
-          <w:lang w:val="en-US"/>
-        </w:rPr>
-        <w:t xml:space="preserve"> has the constructor it does</w:t>
-      </w:r>
-    </w:p>
-    <w:p>
-      <w:pPr>
-        <w:pStyle w:val="ListNumber"/>
-        <w:numPr>
-          <w:ilvl w:val="0"/>
-          <w:numId w:val="15"/>
-        </w:numPr>
-        <w:rPr>
-          <w:lang w:val="en-US"/>
-        </w:rPr>
-      </w:pPr>
-      <w:r>
-        <w:rPr>
-          <w:lang w:val="en-US"/>
-        </w:rPr>
-        <w:t>W</w:t>
-      </w:r>
-      <w:r>
-        <w:rPr>
-          <w:lang w:val="en-US"/>
-        </w:rPr>
-        <w:t xml:space="preserve">hat a </w:t>
-      </w:r>
-      <w:proofErr w:type="spellStart"/>
+          <w:lang w:val="en-US"/>
+        </w:rPr>
+        <w:t>search</w:t>
+      </w:r>
       <w:r>
         <w:rPr>
           <w:rStyle w:val="CodeChar"/>
           <w:lang w:val="en-US"/>
         </w:rPr>
-        <w:t>TrieNode</w:t>
-      </w:r>
-      <w:proofErr w:type="spellEnd"/>
-      <w:r>
-        <w:rPr>
-          <w:lang w:val="en-US"/>
-        </w:rPr>
-        <w:t xml:space="preserve"> consists of, </w:t>
+        <w:t>()</w:t>
+      </w:r>
+      <w:r>
+        <w:rPr>
+          <w:lang w:val="en-US"/>
+        </w:rPr>
+        <w:t xml:space="preserve"> </w:t>
+      </w:r>
+      <w:r>
+        <w:rPr>
+          <w:lang w:val="en-US"/>
+        </w:rPr>
+        <w:t>in accordance with your design.</w:t>
+      </w:r>
+      <w:r>
+        <w:rPr>
+          <w:lang w:val="en-US"/>
+        </w:rPr>
+        <w:t xml:space="preserve"> </w:t>
+      </w:r>
+      <w:r>
+        <w:rPr>
+          <w:lang w:val="en-US"/>
+        </w:rPr>
+        <w:t xml:space="preserve">Hint: </w:t>
+      </w:r>
+      <w:r>
+        <w:rPr>
+          <w:lang w:val="en-US"/>
+        </w:rPr>
+        <w:t xml:space="preserve">Can you use </w:t>
+      </w:r>
+      <w:r>
+        <w:rPr>
+          <w:rStyle w:val="CodeChar"/>
+          <w:lang w:val="en-US"/>
+        </w:rPr>
+        <w:t>findPrefixEnd()</w:t>
+      </w:r>
+      <w:r>
+        <w:rPr>
+          <w:lang w:val="en-US"/>
+        </w:rPr>
+        <w:t xml:space="preserve"> to make this a whole lot easier?</w:t>
+      </w:r>
+    </w:p>
+    <w:p>
+      <w:pPr>
+        <w:pStyle w:val="ListNumber"/>
+        <w:numPr>
+          <w:ilvl w:val="0"/>
+          <w:numId w:val="0"/>
+        </w:numPr>
+        <w:rPr>
+          <w:lang w:val="en-US"/>
+        </w:rPr>
+      </w:pPr>
+    </w:p>
+    <w:p>
+      <w:pPr>
+        <w:pStyle w:val="ListNumber"/>
+        <w:numPr>
+          <w:ilvl w:val="0"/>
+          <w:numId w:val="0"/>
+        </w:numPr>
+        <w:rPr>
+          <w:lang w:val="en-US"/>
+        </w:rPr>
+      </w:pPr>
+    </w:p>
+    <w:p>
+      <w:pPr>
+        <w:pStyle w:val="ListNumber"/>
+        <w:numPr>
+          <w:ilvl w:val="0"/>
+          <w:numId w:val="0"/>
+        </w:numPr>
+        <w:rPr>
+          <w:b/>
+          <w:lang w:val="en-US"/>
+        </w:rPr>
+      </w:pPr>
+      <w:r>
+        <w:rPr>
+          <w:b/>
+          <w:lang w:val="en-US"/>
+        </w:rPr>
+        <w:t>Exercise 4</w:t>
+      </w:r>
+      <w:r>
+        <w:rPr>
+          <w:b/>
+          <w:lang w:val="en-US"/>
+        </w:rPr>
+        <w:t>:</w:t>
+      </w:r>
+    </w:p>
+    <w:p>
+      <w:pPr>
+        <w:pStyle w:val="ListNumber"/>
+        <w:numPr>
+          <w:ilvl w:val="0"/>
+          <w:numId w:val="0"/>
+        </w:numPr>
+        <w:rPr>
+          <w:lang w:val="en-US"/>
+        </w:rPr>
+      </w:pPr>
+      <w:r>
+        <w:rPr>
+          <w:lang w:val="en-US"/>
+        </w:rPr>
+        <w:t xml:space="preserve">Design the method </w:t>
+      </w:r>
+      <w:r>
+        <w:rPr>
+          <w:rStyle w:val="CodeChar"/>
+          <w:lang w:val="en-US"/>
+        </w:rPr>
+        <w:t>insert()</w:t>
+      </w:r>
+      <w:r>
+        <w:rPr>
+          <w:lang w:val="en-US"/>
+        </w:rPr>
+        <w:t>in accordance with your design.</w:t>
+      </w:r>
+      <w:r>
+        <w:rPr>
+          <w:lang w:val="en-US"/>
+        </w:rPr>
+        <w:t xml:space="preserve"> Hint: Can you use </w:t>
+      </w:r>
+      <w:r>
+        <w:rPr>
+          <w:rStyle w:val="CodeChar"/>
+          <w:lang w:val="en-US"/>
+        </w:rPr>
+        <w:t>findPrefixEnd()</w:t>
+      </w:r>
+      <w:r>
+        <w:rPr>
+          <w:lang w:val="en-US"/>
+        </w:rPr>
+        <w:t xml:space="preserve"> to make this a whole lot easier?</w:t>
+      </w:r>
+    </w:p>
+    <w:p>
+      <w:pPr>
+        <w:pStyle w:val="ListNumber"/>
+        <w:numPr>
+          <w:ilvl w:val="0"/>
+          <w:numId w:val="0"/>
+        </w:numPr>
+        <w:rPr>
+          <w:lang w:val="en-US"/>
+        </w:rPr>
+      </w:pPr>
+    </w:p>
+    <w:p>
+      <w:pPr>
+        <w:pStyle w:val="ListNumber"/>
+        <w:numPr>
+          <w:ilvl w:val="0"/>
+          <w:numId w:val="0"/>
+        </w:numPr>
+        <w:rPr>
+          <w:lang w:val="en-US"/>
+        </w:rPr>
+      </w:pPr>
+    </w:p>
+    <w:p>
+      <w:pPr>
+        <w:pStyle w:val="ListNumber"/>
+        <w:numPr>
+          <w:ilvl w:val="0"/>
+          <w:numId w:val="0"/>
+        </w:numPr>
+        <w:rPr>
+          <w:b/>
+          <w:lang w:val="en-US"/>
+        </w:rPr>
+      </w:pPr>
+      <w:r>
+        <w:rPr>
+          <w:b/>
+          <w:lang w:val="en-US"/>
+        </w:rPr>
+        <w:t>Exercise 5:</w:t>
+      </w:r>
+    </w:p>
+    <w:p>
+      <w:pPr>
+        <w:pStyle w:val="ListNumber"/>
+        <w:numPr>
+          <w:ilvl w:val="0"/>
+          <w:numId w:val="0"/>
+        </w:numPr>
+        <w:rPr>
+          <w:lang w:val="en-US"/>
+        </w:rPr>
+      </w:pPr>
+      <w:r>
+        <w:rPr>
+          <w:lang w:val="en-US"/>
+        </w:rPr>
+        <w:t xml:space="preserve">Implement your designs for </w:t>
+      </w:r>
+      <w:r>
+        <w:rPr>
+          <w:rStyle w:val="CodeChar"/>
+          <w:lang w:val="en-US"/>
+        </w:rPr>
+        <w:t>insert()</w:t>
+      </w:r>
+      <w:r>
+        <w:rPr>
+          <w:lang w:val="en-US"/>
+        </w:rPr>
+        <w:t xml:space="preserve"> and </w:t>
+      </w:r>
+      <w:r>
+        <w:rPr>
+          <w:rStyle w:val="CodeChar"/>
+          <w:lang w:val="en-US"/>
+        </w:rPr>
+        <w:t>search()</w:t>
+      </w:r>
+      <w:r>
+        <w:rPr>
+          <w:lang w:val="en-US"/>
+        </w:rPr>
+        <w:t xml:space="preserve">. Use the </w:t>
+      </w:r>
+      <w:r>
+        <w:rPr>
+          <w:lang w:val="en-US"/>
+        </w:rPr>
+        <w:t>relevant</w:t>
+      </w:r>
+      <w:r>
+        <w:rPr>
+          <w:lang w:val="en-US"/>
+        </w:rPr>
+        <w:t xml:space="preserve"> test suite to verify that your implementation works.</w:t>
+      </w:r>
+    </w:p>
+    <w:p>
+      <w:pPr>
+        <w:pStyle w:val="ListNumber"/>
+        <w:numPr>
+          <w:ilvl w:val="0"/>
+          <w:numId w:val="0"/>
+        </w:numPr>
+        <w:rPr>
+          <w:lang w:val="en-US"/>
+        </w:rPr>
+      </w:pPr>
+    </w:p>
+    <w:p>
+      <w:pPr>
+        <w:pStyle w:val="ListNumber"/>
+        <w:numPr>
+          <w:ilvl w:val="0"/>
+          <w:numId w:val="0"/>
+        </w:numPr>
+        <w:rPr>
+          <w:lang w:val="en-US"/>
+        </w:rPr>
+      </w:pPr>
+    </w:p>
+    <w:p>
+      <w:pPr>
+        <w:pStyle w:val="ListNumber"/>
+        <w:numPr>
+          <w:ilvl w:val="0"/>
+          <w:numId w:val="0"/>
+        </w:numPr>
+        <w:rPr>
+          <w:i/>
+          <w:lang w:val="en-US"/>
+        </w:rPr>
+      </w:pPr>
+      <w:r>
+        <w:rPr>
+          <w:i/>
+          <w:lang w:val="en-US"/>
+        </w:rPr>
+        <w:lastRenderedPageBreak/>
+        <w:t>The following exercises are advanced, and you do not need to do them – but hey, now that we’</w:t>
+      </w:r>
+      <w:r>
+        <w:rPr>
+          <w:i/>
+          <w:lang w:val="en-US"/>
+        </w:rPr>
+        <w:t>re add it, right?</w:t>
+      </w:r>
+      <w:r>
+        <w:rPr>
+          <w:i/>
+          <w:lang w:val="en-US"/>
+        </w:rPr>
+        <w:t xml:space="preserve"> Pour some coffee and </w:t>
+      </w:r>
+      <w:r>
+        <w:rPr>
+          <w:i/>
+          <w:lang w:val="en-US"/>
+        </w:rPr>
+        <w:t>get crackin’</w:t>
+      </w:r>
+      <w:r>
+        <w:rPr>
+          <w:i/>
+          <w:lang w:val="en-US"/>
+        </w:rPr>
+        <w:t xml:space="preserve"> </w:t>
+      </w:r>
+      <w:r>
+        <w:rPr>
+          <w:i/>
+          <w:lang w:val="en-US"/>
+        </w:rPr>
+        <w:sym w:font="Wingdings" w:char="F04A"/>
+      </w:r>
+      <w:r>
+        <w:rPr>
+          <w:i/>
+          <w:lang w:val="en-US"/>
+        </w:rPr>
+        <w:t>.</w:t>
+      </w:r>
+    </w:p>
+    <w:p>
+      <w:pPr>
+        <w:pStyle w:val="ListNumber"/>
+        <w:numPr>
+          <w:ilvl w:val="0"/>
+          <w:numId w:val="0"/>
+        </w:numPr>
+        <w:rPr>
+          <w:lang w:val="en-US"/>
+        </w:rPr>
+      </w:pPr>
+    </w:p>
+    <w:p>
+      <w:pPr>
+        <w:pStyle w:val="ListNumber"/>
+        <w:numPr>
+          <w:ilvl w:val="0"/>
+          <w:numId w:val="0"/>
+        </w:numPr>
+        <w:rPr>
+          <w:lang w:val="en-US"/>
+        </w:rPr>
+      </w:pPr>
+    </w:p>
+    <w:p>
+      <w:pPr>
+        <w:pStyle w:val="ListNumber"/>
+        <w:numPr>
+          <w:ilvl w:val="0"/>
+          <w:numId w:val="0"/>
+        </w:numPr>
+        <w:rPr>
+          <w:b/>
+          <w:lang w:val="en-US"/>
+        </w:rPr>
+      </w:pPr>
+      <w:r>
+        <w:rPr>
+          <w:b/>
+          <w:lang w:val="en-US"/>
+        </w:rPr>
+        <w:t>Exercise 6:</w:t>
+      </w:r>
+    </w:p>
+    <w:p>
+      <w:pPr>
+        <w:pStyle w:val="ListNumber"/>
+        <w:numPr>
+          <w:ilvl w:val="0"/>
+          <w:numId w:val="0"/>
+        </w:numPr>
+        <w:rPr>
+          <w:lang w:val="en-US"/>
+        </w:rPr>
+      </w:pPr>
+      <w:r>
+        <w:rPr>
+          <w:lang w:val="en-US"/>
+        </w:rPr>
+        <w:t xml:space="preserve">Design the method </w:t>
+      </w:r>
+      <w:r>
+        <w:rPr>
+          <w:rStyle w:val="CodeChar"/>
+          <w:lang w:val="en-US"/>
+        </w:rPr>
+        <w:t>remove</w:t>
+      </w:r>
+      <w:r>
+        <w:rPr>
+          <w:rStyle w:val="CodeChar"/>
+          <w:lang w:val="en-US"/>
+        </w:rPr>
+        <w:t>()</w:t>
+      </w:r>
+      <w:r>
+        <w:rPr>
+          <w:lang w:val="en-US"/>
+        </w:rPr>
+        <w:t xml:space="preserve">. Remember </w:t>
+      </w:r>
+      <w:r>
+        <w:rPr>
+          <w:lang w:val="en-US"/>
+        </w:rPr>
+        <w:t xml:space="preserve">to handle </w:t>
+      </w:r>
+      <w:r>
+        <w:rPr>
+          <w:lang w:val="en-US"/>
+        </w:rPr>
+        <w:t xml:space="preserve">all the cases </w:t>
+      </w:r>
+      <w:r>
+        <w:rPr>
+          <w:lang w:val="en-US"/>
+        </w:rPr>
+        <w:t>that we have discussed in class</w:t>
+      </w:r>
+      <w:r>
+        <w:rPr>
+          <w:lang w:val="en-US"/>
+        </w:rPr>
+        <w:t>.</w:t>
+      </w:r>
+    </w:p>
+    <w:p>
+      <w:pPr>
+        <w:pStyle w:val="ListNumber"/>
+        <w:numPr>
+          <w:ilvl w:val="0"/>
+          <w:numId w:val="0"/>
+        </w:numPr>
+        <w:rPr>
+          <w:lang w:val="en-US"/>
+        </w:rPr>
+      </w:pPr>
+    </w:p>
+    <w:p>
+      <w:pPr>
+        <w:pStyle w:val="ListNumber"/>
+        <w:numPr>
+          <w:ilvl w:val="0"/>
+          <w:numId w:val="0"/>
+        </w:numPr>
+        <w:rPr>
+          <w:lang w:val="en-US"/>
+        </w:rPr>
+      </w:pPr>
+    </w:p>
+    <w:p>
+      <w:pPr>
+        <w:pStyle w:val="ListNumber"/>
+        <w:numPr>
+          <w:ilvl w:val="0"/>
+          <w:numId w:val="0"/>
+        </w:numPr>
+        <w:rPr>
+          <w:b/>
+          <w:lang w:val="en-US"/>
+        </w:rPr>
+      </w:pPr>
+      <w:r>
+        <w:rPr>
+          <w:b/>
+          <w:lang w:val="en-US"/>
+        </w:rPr>
+        <w:t>Exercise 7:</w:t>
+      </w:r>
+    </w:p>
+    <w:p>
+      <w:pPr>
+        <w:pStyle w:val="ListNumber"/>
+        <w:numPr>
+          <w:ilvl w:val="0"/>
+          <w:numId w:val="0"/>
+        </w:numPr>
+        <w:rPr>
+          <w:lang w:val="en-US"/>
+        </w:rPr>
+      </w:pPr>
+      <w:r>
+        <w:rPr>
+          <w:lang w:val="en-US"/>
+        </w:rPr>
+        <w:t xml:space="preserve">Implement your design of </w:t>
+      </w:r>
+      <w:r>
+        <w:rPr>
+          <w:rStyle w:val="CodeChar"/>
+          <w:lang w:val="en-US"/>
+        </w:rPr>
+        <w:t>remove</w:t>
       </w:r>
       <w:bookmarkStart w:id="0" w:name="_GoBack"/>
       <w:bookmarkEnd w:id="0"/>
       <w:r>
         <w:rPr>
-          <w:lang w:val="en-US"/>
-        </w:rPr>
-        <w:t xml:space="preserve">specifically </w:t>
-      </w:r>
-      <w:r>
-        <w:rPr>
-          <w:lang w:val="en-US"/>
-        </w:rPr>
-        <w:t xml:space="preserve">what the </w:t>
-      </w:r>
-      <w:proofErr w:type="spellStart"/>
-      <w:r>
-        <w:rPr>
-          <w:lang w:val="en-US"/>
-        </w:rPr>
-        <w:t>typedef’s</w:t>
-      </w:r>
-      <w:proofErr w:type="spellEnd"/>
+          <w:rStyle w:val="CodeChar"/>
+          <w:lang w:val="en-US"/>
+        </w:rPr>
+        <w:t>()</w:t>
+      </w:r>
+      <w:r>
+        <w:rPr>
+          <w:lang w:val="en-US"/>
+        </w:rPr>
+        <w:t xml:space="preserve"> in accordance with your design</w:t>
+      </w:r>
+      <w:r>
+        <w:rPr>
+          <w:lang w:val="en-US"/>
+        </w:rPr>
+        <w:t>. Use the relevant test suite to verify that your implementation works.</w:t>
+      </w:r>
+    </w:p>
+    <w:p>
+      <w:pPr>
+        <w:pStyle w:val="ListNumber"/>
+        <w:numPr>
+          <w:ilvl w:val="0"/>
+          <w:numId w:val="0"/>
+        </w:numPr>
+        <w:rPr>
+          <w:lang w:val="en-US"/>
+        </w:rPr>
+      </w:pPr>
+    </w:p>
+    <w:p>
+      <w:pPr>
+        <w:pStyle w:val="ListNumber"/>
+        <w:numPr>
+          <w:ilvl w:val="0"/>
+          <w:numId w:val="0"/>
+        </w:numPr>
+        <w:rPr>
+          <w:b/>
+          <w:lang w:val="en-US"/>
+        </w:rPr>
+      </w:pPr>
+      <w:r>
+        <w:rPr>
+          <w:b/>
+          <w:lang w:val="en-US"/>
+        </w:rPr>
+        <w:t>Exercise 8</w:t>
+      </w:r>
+      <w:r>
+        <w:rPr>
+          <w:b/>
+          <w:lang w:val="en-US"/>
+        </w:rPr>
+        <w:t xml:space="preserve"> (advanced, but fun!)</w:t>
+      </w:r>
+      <w:r>
+        <w:rPr>
+          <w:b/>
+          <w:lang w:val="en-US"/>
+        </w:rPr>
+        <w:t>:</w:t>
+      </w:r>
+    </w:p>
+    <w:p>
+      <w:pPr>
+        <w:pStyle w:val="ListNumber"/>
+        <w:numPr>
+          <w:ilvl w:val="0"/>
+          <w:numId w:val="0"/>
+        </w:numPr>
+        <w:rPr>
+          <w:lang w:val="en-US"/>
+        </w:rPr>
+      </w:pPr>
+      <w:r>
+        <w:rPr>
+          <w:lang w:val="en-US"/>
+        </w:rPr>
+        <w:t>Design a new method for the Trie class</w:t>
+      </w:r>
       <w:r>
         <w:rPr>
           <w:lang w:val="en-US"/>
         </w:rPr>
         <w:t xml:space="preserve"> </w:t>
       </w:r>
-      <w:proofErr w:type="spellStart"/>
-      <w:proofErr w:type="gramStart"/>
       <w:r>
         <w:rPr>
           <w:rStyle w:val="CodeChar"/>
           <w:lang w:val="en-US"/>
         </w:rPr>
-        <w:t>TrieMap</w:t>
-      </w:r>
-      <w:proofErr w:type="spellEnd"/>
-      <w:r>
-        <w:rPr>
-          <w:lang w:val="en-US"/>
-        </w:rPr>
-        <w:t xml:space="preserve"> and </w:t>
-      </w:r>
-      <w:proofErr w:type="spellStart"/>
+        <w:t>findAllWithPrefix()</w:t>
+      </w:r>
+      <w:r>
+        <w:rPr>
+          <w:lang w:val="en-US"/>
+        </w:rPr>
+        <w:t xml:space="preserve"> that returns all strings with a given prefix. I.e., for the Trie given in the Pair &amp; Share-questions for this lesson, </w:t>
+      </w:r>
       <w:r>
         <w:rPr>
           <w:rStyle w:val="CodeChar"/>
           <w:lang w:val="en-US"/>
         </w:rPr>
-        <w:t>TrieMapIter</w:t>
-      </w:r>
-      <w:proofErr w:type="spellEnd"/>
-      <w:r>
-        <w:rPr>
-          <w:lang w:val="en-US"/>
-        </w:rPr>
-        <w:t xml:space="preserve"> represent</w:t>
-      </w:r>
-      <w:proofErr w:type="gramEnd"/>
-      <w:r>
-        <w:rPr>
-          <w:lang w:val="en-US"/>
-        </w:rPr>
-        <w:t xml:space="preserve"> and why they are there.</w:t>
+        <w:t>findAllWithPrefix(“an”)</w:t>
+      </w:r>
+      <w:r>
+        <w:rPr>
+          <w:lang w:val="en-US"/>
+        </w:rPr>
+        <w:t xml:space="preserve"> should return the strings “</w:t>
+      </w:r>
+      <w:r>
+        <w:rPr>
+          <w:rStyle w:val="CodeChar"/>
+          <w:lang w:val="en-US"/>
+        </w:rPr>
+        <w:t>ant</w:t>
+      </w:r>
+      <w:r>
+        <w:rPr>
+          <w:lang w:val="en-US"/>
+        </w:rPr>
+        <w:t>”, “</w:t>
+      </w:r>
+      <w:r>
+        <w:rPr>
+          <w:rStyle w:val="CodeChar"/>
+          <w:lang w:val="en-US"/>
+        </w:rPr>
+        <w:t>antibody</w:t>
+      </w:r>
+      <w:r>
+        <w:rPr>
+          <w:lang w:val="en-US"/>
+        </w:rPr>
+        <w:t>” and “</w:t>
+      </w:r>
+      <w:r>
+        <w:rPr>
+          <w:rStyle w:val="CodeChar"/>
+          <w:lang w:val="en-US"/>
+        </w:rPr>
+        <w:t>antilope</w:t>
+      </w:r>
+      <w:r>
+        <w:rPr>
+          <w:lang w:val="en-US"/>
+        </w:rPr>
+        <w:t>”.</w:t>
       </w:r>
     </w:p>
     <w:p>
@@ -705,1308 +1531,16 @@
       </w:pPr>
       <w:r>
         <w:rPr>
-          <w:b/>
-          <w:lang w:val="en-US"/>
-        </w:rPr>
-        <w:t>Exercise 2:</w:t>
-      </w:r>
-    </w:p>
-    <w:p>
-      <w:pPr>
-        <w:pStyle w:val="ListNumber"/>
-        <w:numPr>
-          <w:ilvl w:val="0"/>
-          <w:numId w:val="0"/>
-        </w:numPr>
-        <w:rPr>
-          <w:lang w:val="en-US"/>
-        </w:rPr>
-      </w:pPr>
-      <w:r>
-        <w:rPr>
-          <w:lang w:val="en-US"/>
-        </w:rPr>
-        <w:t xml:space="preserve">Investigate the provided implementation of </w:t>
-      </w:r>
-      <w:r>
-        <w:rPr>
-          <w:lang w:val="en-US"/>
-        </w:rPr>
-        <w:t xml:space="preserve">the private member function </w:t>
-      </w:r>
-    </w:p>
-    <w:p>
-      <w:pPr>
-        <w:pStyle w:val="ListNumber"/>
-        <w:numPr>
-          <w:ilvl w:val="0"/>
-          <w:numId w:val="0"/>
-        </w:numPr>
-        <w:rPr>
-          <w:lang w:val="en-US"/>
-        </w:rPr>
-      </w:pPr>
-    </w:p>
-    <w:p>
-      <w:pPr>
-        <w:pStyle w:val="Code"/>
-        <w:jc w:val="center"/>
-        <w:rPr>
-          <w:lang w:val="en-US"/>
-        </w:rPr>
-      </w:pPr>
-      <w:proofErr w:type="gramStart"/>
-      <w:r>
-        <w:rPr>
-          <w:lang w:val="en-US"/>
-        </w:rPr>
-        <w:t>unsigned</w:t>
-      </w:r>
-      <w:proofErr w:type="gramEnd"/>
-      <w:r>
-        <w:rPr>
-          <w:lang w:val="en-US"/>
-        </w:rPr>
-        <w:t xml:space="preserve"> </w:t>
-      </w:r>
-      <w:proofErr w:type="spellStart"/>
-      <w:r>
-        <w:rPr>
-          <w:lang w:val="en-US"/>
-        </w:rPr>
-        <w:t>int</w:t>
-      </w:r>
-      <w:proofErr w:type="spellEnd"/>
-      <w:r>
-        <w:rPr>
-          <w:lang w:val="en-US"/>
-        </w:rPr>
-        <w:t xml:space="preserve"> </w:t>
-      </w:r>
-      <w:proofErr w:type="spellStart"/>
-      <w:r>
-        <w:rPr>
-          <w:lang w:val="en-US"/>
-        </w:rPr>
-        <w:t>findPrefixEnd</w:t>
-      </w:r>
-      <w:proofErr w:type="spellEnd"/>
-      <w:r>
-        <w:rPr>
-          <w:lang w:val="en-US"/>
-        </w:rPr>
-        <w:t xml:space="preserve">(string </w:t>
-      </w:r>
-      <w:proofErr w:type="spellStart"/>
-      <w:r>
-        <w:rPr>
-          <w:lang w:val="en-US"/>
-        </w:rPr>
-        <w:t>str</w:t>
-      </w:r>
-      <w:proofErr w:type="spellEnd"/>
-      <w:r>
-        <w:rPr>
-          <w:lang w:val="en-US"/>
-        </w:rPr>
-        <w:t xml:space="preserve">, </w:t>
-      </w:r>
-      <w:proofErr w:type="spellStart"/>
-      <w:r>
-        <w:rPr>
-          <w:lang w:val="en-US"/>
-        </w:rPr>
-        <w:t>TrieNode</w:t>
-      </w:r>
-      <w:proofErr w:type="spellEnd"/>
-      <w:r>
-        <w:rPr>
-          <w:lang w:val="en-US"/>
-        </w:rPr>
-        <w:t>*&amp; end)</w:t>
-      </w:r>
-      <w:r>
-        <w:rPr>
-          <w:lang w:val="en-US"/>
-        </w:rPr>
-        <w:t>.</w:t>
-      </w:r>
-    </w:p>
-    <w:p>
-      <w:pPr>
-        <w:pStyle w:val="ListNumber"/>
-        <w:numPr>
-          <w:ilvl w:val="0"/>
-          <w:numId w:val="0"/>
-        </w:numPr>
-        <w:rPr>
-          <w:lang w:val="en-US"/>
-        </w:rPr>
-      </w:pPr>
-    </w:p>
-    <w:p>
-      <w:pPr>
-        <w:pStyle w:val="ListNumber"/>
-        <w:numPr>
-          <w:ilvl w:val="0"/>
-          <w:numId w:val="0"/>
-        </w:numPr>
-        <w:rPr>
-          <w:lang w:val="en-US"/>
-        </w:rPr>
-      </w:pPr>
-      <w:r>
-        <w:rPr>
-          <w:lang w:val="en-US"/>
-        </w:rPr>
-        <w:t>This method s</w:t>
-      </w:r>
-      <w:r>
-        <w:rPr>
-          <w:lang w:val="en-US"/>
-        </w:rPr>
-        <w:t xml:space="preserve">ets </w:t>
+          <w:lang w:val="en-US"/>
+        </w:rPr>
+        <w:t xml:space="preserve">Implement </w:t>
       </w:r>
       <w:r>
         <w:rPr>
           <w:rStyle w:val="CodeChar"/>
           <w:lang w:val="en-US"/>
         </w:rPr>
-        <w:t>end</w:t>
-      </w:r>
-      <w:r>
-        <w:rPr>
-          <w:lang w:val="en-US"/>
-        </w:rPr>
-        <w:t xml:space="preserve"> to the last node in the prefix of </w:t>
-      </w:r>
-      <w:proofErr w:type="spellStart"/>
-      <w:proofErr w:type="gramStart"/>
-      <w:r>
-        <w:rPr>
-          <w:rStyle w:val="CodeChar"/>
-          <w:lang w:val="en-US"/>
-        </w:rPr>
-        <w:t>str</w:t>
-      </w:r>
-      <w:proofErr w:type="spellEnd"/>
-      <w:proofErr w:type="gramEnd"/>
-      <w:r>
-        <w:rPr>
-          <w:lang w:val="en-US"/>
-        </w:rPr>
-        <w:t xml:space="preserve"> </w:t>
-      </w:r>
-      <w:r>
-        <w:rPr>
-          <w:lang w:val="en-US"/>
-        </w:rPr>
-        <w:t xml:space="preserve">in the </w:t>
-      </w:r>
-      <w:proofErr w:type="spellStart"/>
-      <w:r>
-        <w:rPr>
-          <w:lang w:val="en-US"/>
-        </w:rPr>
-        <w:t>Trie</w:t>
-      </w:r>
-      <w:proofErr w:type="spellEnd"/>
-      <w:r>
-        <w:rPr>
-          <w:lang w:val="en-US"/>
-        </w:rPr>
-        <w:t xml:space="preserve"> and returns the length of this</w:t>
-      </w:r>
-      <w:r>
-        <w:rPr>
-          <w:lang w:val="en-US"/>
-        </w:rPr>
-        <w:t xml:space="preserve"> prefix</w:t>
-      </w:r>
-      <w:r>
-        <w:rPr>
-          <w:lang w:val="en-US"/>
-        </w:rPr>
-        <w:t>.</w:t>
-      </w:r>
-    </w:p>
-    <w:p>
-      <w:pPr>
-        <w:pStyle w:val="ListNumber"/>
-        <w:numPr>
-          <w:ilvl w:val="0"/>
-          <w:numId w:val="0"/>
-        </w:numPr>
-        <w:rPr>
-          <w:lang w:val="en-US"/>
-        </w:rPr>
-      </w:pPr>
-    </w:p>
-    <w:p>
-      <w:pPr>
-        <w:pStyle w:val="ListNumber"/>
-        <w:numPr>
-          <w:ilvl w:val="0"/>
-          <w:numId w:val="0"/>
-        </w:numPr>
-        <w:rPr>
-          <w:lang w:val="en-US"/>
-        </w:rPr>
-      </w:pPr>
-      <w:r>
-        <w:rPr>
-          <w:lang w:val="en-US"/>
-        </w:rPr>
-        <w:t xml:space="preserve">Ensure that you understand </w:t>
-      </w:r>
-      <w:r>
-        <w:rPr>
-          <w:lang w:val="en-US"/>
-        </w:rPr>
-        <w:t>how</w:t>
-      </w:r>
-      <w:r>
-        <w:rPr>
-          <w:lang w:val="en-US"/>
-        </w:rPr>
-        <w:t xml:space="preserve"> this method works, what the purpose of the pointer-reference </w:t>
-      </w:r>
-      <w:r>
-        <w:rPr>
-          <w:rStyle w:val="CodeChar"/>
-          <w:lang w:val="en-US"/>
-        </w:rPr>
-        <w:t>end</w:t>
-      </w:r>
-      <w:r>
-        <w:rPr>
-          <w:lang w:val="en-US"/>
-        </w:rPr>
-        <w:t xml:space="preserve"> is, and what it returns</w:t>
-      </w:r>
-      <w:r>
-        <w:rPr>
-          <w:lang w:val="en-US"/>
-        </w:rPr>
-        <w:t>.</w:t>
-      </w:r>
-    </w:p>
-    <w:p>
-      <w:pPr>
-        <w:pStyle w:val="ListNumber"/>
-        <w:numPr>
-          <w:ilvl w:val="0"/>
-          <w:numId w:val="0"/>
-        </w:numPr>
-        <w:rPr>
-          <w:lang w:val="en-US"/>
-        </w:rPr>
-      </w:pPr>
-    </w:p>
-    <w:p>
-      <w:pPr>
-        <w:pStyle w:val="ListNumber"/>
-        <w:numPr>
-          <w:ilvl w:val="0"/>
-          <w:numId w:val="0"/>
-        </w:numPr>
-        <w:rPr>
-          <w:b/>
-          <w:lang w:val="en-US"/>
-        </w:rPr>
-      </w:pPr>
-      <w:r>
-        <w:rPr>
-          <w:b/>
-          <w:lang w:val="en-US"/>
-        </w:rPr>
-        <w:t>Exercise 3:</w:t>
-      </w:r>
-    </w:p>
-    <w:p>
-      <w:pPr>
-        <w:pStyle w:val="ListNumber"/>
-        <w:numPr>
-          <w:ilvl w:val="0"/>
-          <w:numId w:val="0"/>
-        </w:numPr>
-        <w:rPr>
-          <w:lang w:val="en-US"/>
-        </w:rPr>
-      </w:pPr>
-      <w:r>
-        <w:rPr>
-          <w:lang w:val="en-US"/>
-        </w:rPr>
-        <w:t xml:space="preserve">Design the method </w:t>
-      </w:r>
-      <w:proofErr w:type="gramStart"/>
-      <w:r>
-        <w:rPr>
-          <w:rStyle w:val="CodeChar"/>
-          <w:lang w:val="en-US"/>
-        </w:rPr>
-        <w:t>search</w:t>
-      </w:r>
-      <w:r>
-        <w:rPr>
-          <w:rStyle w:val="CodeChar"/>
-          <w:lang w:val="en-US"/>
-        </w:rPr>
-        <w:t>(</w:t>
-      </w:r>
-      <w:proofErr w:type="gramEnd"/>
-      <w:r>
-        <w:rPr>
-          <w:rStyle w:val="CodeChar"/>
-          <w:lang w:val="en-US"/>
-        </w:rPr>
-        <w:t>)</w:t>
-      </w:r>
-      <w:r>
-        <w:t xml:space="preserve"> </w:t>
-      </w:r>
-      <w:r>
-        <w:rPr>
-          <w:lang w:val="en-US"/>
-        </w:rPr>
-        <w:t>in accordance with your design</w:t>
-      </w:r>
-      <w:r>
-        <w:rPr>
-          <w:lang w:val="en-US"/>
-        </w:rPr>
-        <w:t>.</w:t>
-      </w:r>
-      <w:r>
-        <w:rPr>
-          <w:lang w:val="en-US"/>
-        </w:rPr>
-        <w:t xml:space="preserve"> </w:t>
-      </w:r>
-      <w:r>
-        <w:rPr>
-          <w:lang w:val="en-US"/>
-        </w:rPr>
-        <w:t xml:space="preserve">Hint: </w:t>
-      </w:r>
-      <w:r>
-        <w:rPr>
-          <w:lang w:val="en-US"/>
-        </w:rPr>
-        <w:t xml:space="preserve">Can you use </w:t>
-      </w:r>
-      <w:proofErr w:type="spellStart"/>
-      <w:r>
-        <w:rPr>
-          <w:rStyle w:val="CodeChar"/>
-          <w:lang w:val="en-US"/>
-        </w:rPr>
-        <w:t>findPrefixEnd</w:t>
-      </w:r>
-      <w:proofErr w:type="spellEnd"/>
-      <w:r>
-        <w:rPr>
-          <w:rStyle w:val="CodeChar"/>
-          <w:lang w:val="en-US"/>
-        </w:rPr>
-        <w:t>()</w:t>
-      </w:r>
-      <w:r>
-        <w:rPr>
-          <w:lang w:val="en-US"/>
-        </w:rPr>
-        <w:t xml:space="preserve"> to make this a whole lot easier?</w:t>
-      </w:r>
-    </w:p>
-    <w:p>
-      <w:pPr>
-        <w:pStyle w:val="ListNumber"/>
-        <w:numPr>
-          <w:ilvl w:val="0"/>
-          <w:numId w:val="0"/>
-        </w:numPr>
-        <w:rPr>
-          <w:lang w:val="en-US"/>
-        </w:rPr>
-      </w:pPr>
-    </w:p>
-    <w:p>
-      <w:pPr>
-        <w:pStyle w:val="ListNumber"/>
-        <w:numPr>
-          <w:ilvl w:val="0"/>
-          <w:numId w:val="0"/>
-        </w:numPr>
-        <w:rPr>
-          <w:lang w:val="en-US"/>
-        </w:rPr>
-      </w:pPr>
-    </w:p>
-    <w:p>
-      <w:pPr>
-        <w:pStyle w:val="ListNumber"/>
-        <w:numPr>
-          <w:ilvl w:val="0"/>
-          <w:numId w:val="0"/>
-        </w:numPr>
-        <w:rPr>
-          <w:b/>
-          <w:lang w:val="en-US"/>
-        </w:rPr>
-      </w:pPr>
-      <w:r>
-        <w:rPr>
-          <w:b/>
-          <w:lang w:val="en-US"/>
-        </w:rPr>
-        <w:t>Exercise 4</w:t>
-      </w:r>
-      <w:r>
-        <w:rPr>
-          <w:b/>
-          <w:lang w:val="en-US"/>
-        </w:rPr>
-        <w:t>:</w:t>
-      </w:r>
-    </w:p>
-    <w:p>
-      <w:pPr>
-        <w:pStyle w:val="ListNumber"/>
-        <w:numPr>
-          <w:ilvl w:val="0"/>
-          <w:numId w:val="0"/>
-        </w:numPr>
-        <w:rPr>
-          <w:lang w:val="en-US"/>
-        </w:rPr>
-      </w:pPr>
-      <w:r>
-        <w:rPr>
-          <w:lang w:val="en-US"/>
-        </w:rPr>
-        <w:t>Design the method</w:t>
-      </w:r>
-      <w:r>
-        <w:rPr>
-          <w:lang w:val="en-US"/>
-        </w:rPr>
-        <w:t xml:space="preserve"> </w:t>
-      </w:r>
-      <w:proofErr w:type="gramStart"/>
-      <w:r>
-        <w:rPr>
-          <w:rStyle w:val="CodeChar"/>
-          <w:lang w:val="en-US"/>
-        </w:rPr>
-        <w:t>insert(</w:t>
-      </w:r>
-      <w:proofErr w:type="gramEnd"/>
-      <w:r>
-        <w:rPr>
-          <w:rStyle w:val="CodeChar"/>
-          <w:lang w:val="en-US"/>
-        </w:rPr>
-        <w:t>)</w:t>
-      </w:r>
-      <w:r>
-        <w:rPr>
-          <w:lang w:val="en-US"/>
-        </w:rPr>
-        <w:t>in accordance with your design</w:t>
-      </w:r>
-      <w:r>
-        <w:rPr>
-          <w:lang w:val="en-US"/>
-        </w:rPr>
-        <w:t>.</w:t>
-      </w:r>
-      <w:r>
-        <w:rPr>
-          <w:lang w:val="en-US"/>
-        </w:rPr>
-        <w:t xml:space="preserve"> Hint: C</w:t>
-      </w:r>
-      <w:r>
-        <w:rPr>
-          <w:lang w:val="en-US"/>
-        </w:rPr>
-        <w:t xml:space="preserve">an </w:t>
-      </w:r>
-      <w:r>
-        <w:rPr>
-          <w:lang w:val="en-US"/>
-        </w:rPr>
-        <w:t xml:space="preserve">you </w:t>
-      </w:r>
-      <w:r>
-        <w:rPr>
-          <w:lang w:val="en-US"/>
-        </w:rPr>
-        <w:t xml:space="preserve">use </w:t>
-      </w:r>
-      <w:proofErr w:type="spellStart"/>
-      <w:r>
-        <w:rPr>
-          <w:rStyle w:val="CodeChar"/>
-          <w:lang w:val="en-US"/>
-        </w:rPr>
-        <w:t>findPrefixEnd</w:t>
-      </w:r>
-      <w:proofErr w:type="spellEnd"/>
-      <w:r>
-        <w:rPr>
-          <w:rStyle w:val="CodeChar"/>
-          <w:lang w:val="en-US"/>
-        </w:rPr>
-        <w:t>()</w:t>
-      </w:r>
-      <w:r>
-        <w:rPr>
-          <w:lang w:val="en-US"/>
-        </w:rPr>
-        <w:t xml:space="preserve"> to make this a whole lot easier</w:t>
-      </w:r>
-      <w:r>
-        <w:rPr>
-          <w:lang w:val="en-US"/>
-        </w:rPr>
-        <w:t>?</w:t>
-      </w:r>
-    </w:p>
-    <w:p>
-      <w:pPr>
-        <w:pStyle w:val="ListNumber"/>
-        <w:numPr>
-          <w:ilvl w:val="0"/>
-          <w:numId w:val="0"/>
-        </w:numPr>
-        <w:rPr>
-          <w:lang w:val="en-US"/>
-        </w:rPr>
-      </w:pPr>
-    </w:p>
-    <w:p>
-      <w:pPr>
-        <w:pStyle w:val="ListNumber"/>
-        <w:numPr>
-          <w:ilvl w:val="0"/>
-          <w:numId w:val="0"/>
-        </w:numPr>
-        <w:rPr>
-          <w:lang w:val="en-US"/>
-        </w:rPr>
-      </w:pPr>
-    </w:p>
-    <w:p>
-      <w:pPr>
-        <w:pStyle w:val="ListNumber"/>
-        <w:numPr>
-          <w:ilvl w:val="0"/>
-          <w:numId w:val="0"/>
-        </w:numPr>
-        <w:rPr>
-          <w:b/>
-          <w:lang w:val="en-US"/>
-        </w:rPr>
-      </w:pPr>
-      <w:r>
-        <w:rPr>
-          <w:b/>
-          <w:lang w:val="en-US"/>
-        </w:rPr>
-        <w:t>Exercise 5:</w:t>
-      </w:r>
-    </w:p>
-    <w:p>
-      <w:pPr>
-        <w:pStyle w:val="ListNumber"/>
-        <w:numPr>
-          <w:ilvl w:val="0"/>
-          <w:numId w:val="0"/>
-        </w:numPr>
-        <w:rPr>
-          <w:lang w:val="en-US"/>
-        </w:rPr>
-      </w:pPr>
-      <w:r>
-        <w:rPr>
-          <w:lang w:val="en-US"/>
-        </w:rPr>
-        <w:t xml:space="preserve">Implement your designs for </w:t>
-      </w:r>
-      <w:proofErr w:type="spellStart"/>
-      <w:proofErr w:type="gramStart"/>
-      <w:r>
-        <w:rPr>
-          <w:rStyle w:val="CodeChar"/>
-        </w:rPr>
-        <w:t>insert</w:t>
-      </w:r>
-      <w:proofErr w:type="spellEnd"/>
-      <w:r>
-        <w:rPr>
-          <w:rStyle w:val="CodeChar"/>
-        </w:rPr>
-        <w:t>(</w:t>
-      </w:r>
-      <w:proofErr w:type="gramEnd"/>
-      <w:r>
-        <w:rPr>
-          <w:rStyle w:val="CodeChar"/>
-        </w:rPr>
-        <w:t>)</w:t>
-      </w:r>
-      <w:r>
-        <w:rPr>
-          <w:lang w:val="en-US"/>
-        </w:rPr>
-        <w:t xml:space="preserve"> and </w:t>
-      </w:r>
-      <w:proofErr w:type="spellStart"/>
-      <w:r>
-        <w:rPr>
-          <w:rStyle w:val="CodeChar"/>
-        </w:rPr>
-        <w:t>search</w:t>
-      </w:r>
-      <w:proofErr w:type="spellEnd"/>
-      <w:r>
-        <w:rPr>
-          <w:rStyle w:val="CodeChar"/>
-        </w:rPr>
-        <w:t>()</w:t>
-      </w:r>
-      <w:r>
-        <w:rPr>
-          <w:lang w:val="en-US"/>
-        </w:rPr>
-        <w:t xml:space="preserve">. Use the </w:t>
-      </w:r>
-      <w:r>
-        <w:rPr>
-          <w:lang w:val="en-US"/>
-        </w:rPr>
-        <w:t>relevant</w:t>
-      </w:r>
-      <w:r>
-        <w:rPr>
-          <w:lang w:val="en-US"/>
-        </w:rPr>
-        <w:t xml:space="preserve"> test suite to verify that your implementation works.</w:t>
-      </w:r>
-    </w:p>
-    <w:p>
-      <w:pPr>
-        <w:pStyle w:val="ListNumber"/>
-        <w:numPr>
-          <w:ilvl w:val="0"/>
-          <w:numId w:val="0"/>
-        </w:numPr>
-        <w:rPr>
-          <w:lang w:val="en-US"/>
-        </w:rPr>
-      </w:pPr>
-    </w:p>
-    <w:p>
-      <w:pPr>
-        <w:pStyle w:val="ListNumber"/>
-        <w:numPr>
-          <w:ilvl w:val="0"/>
-          <w:numId w:val="0"/>
-        </w:numPr>
-        <w:rPr>
-          <w:lang w:val="en-US"/>
-        </w:rPr>
-      </w:pPr>
-    </w:p>
-    <w:p>
-      <w:pPr>
-        <w:pStyle w:val="ListNumber"/>
-        <w:numPr>
-          <w:ilvl w:val="0"/>
-          <w:numId w:val="0"/>
-        </w:numPr>
-        <w:rPr>
-          <w:i/>
-          <w:lang w:val="en-US"/>
-        </w:rPr>
-      </w:pPr>
-      <w:r>
-        <w:rPr>
-          <w:i/>
-          <w:lang w:val="en-US"/>
-        </w:rPr>
-        <w:lastRenderedPageBreak/>
-        <w:t xml:space="preserve">The following exercises are advanced, and you do not need to do </w:t>
-      </w:r>
-      <w:proofErr w:type="gramStart"/>
-      <w:r>
-        <w:rPr>
-          <w:i/>
-          <w:lang w:val="en-US"/>
-        </w:rPr>
-        <w:t>them</w:t>
-      </w:r>
-      <w:proofErr w:type="gramEnd"/>
-      <w:r>
-        <w:rPr>
-          <w:i/>
-          <w:lang w:val="en-US"/>
-        </w:rPr>
-        <w:t xml:space="preserve"> – but hey, now that we’</w:t>
-      </w:r>
-      <w:r>
-        <w:rPr>
-          <w:i/>
-          <w:lang w:val="en-US"/>
-        </w:rPr>
-        <w:t>re add it, right?</w:t>
-      </w:r>
-      <w:r>
-        <w:rPr>
-          <w:i/>
-          <w:lang w:val="en-US"/>
-        </w:rPr>
-        <w:t xml:space="preserve"> Pour some coffee and </w:t>
-      </w:r>
-      <w:r>
-        <w:rPr>
-          <w:i/>
-          <w:lang w:val="en-US"/>
-        </w:rPr>
-        <w:t xml:space="preserve">get </w:t>
-      </w:r>
-      <w:proofErr w:type="spellStart"/>
-      <w:proofErr w:type="gramStart"/>
-      <w:r>
-        <w:rPr>
-          <w:i/>
-          <w:lang w:val="en-US"/>
-        </w:rPr>
-        <w:t>crackin</w:t>
-      </w:r>
-      <w:proofErr w:type="spellEnd"/>
-      <w:r>
-        <w:rPr>
-          <w:i/>
-          <w:lang w:val="en-US"/>
-        </w:rPr>
-        <w:t>’</w:t>
-      </w:r>
-      <w:r>
-        <w:rPr>
-          <w:i/>
-          <w:lang w:val="en-US"/>
-        </w:rPr>
-        <w:t xml:space="preserve"> </w:t>
-      </w:r>
-      <w:proofErr w:type="gramEnd"/>
-      <w:r>
-        <w:rPr>
-          <w:i/>
-          <w:lang w:val="en-US"/>
-        </w:rPr>
-        <w:sym w:font="Wingdings" w:char="F04A"/>
-      </w:r>
-      <w:r>
-        <w:rPr>
-          <w:i/>
-          <w:lang w:val="en-US"/>
-        </w:rPr>
-        <w:t>.</w:t>
-      </w:r>
-    </w:p>
-    <w:p>
-      <w:pPr>
-        <w:pStyle w:val="ListNumber"/>
-        <w:numPr>
-          <w:ilvl w:val="0"/>
-          <w:numId w:val="0"/>
-        </w:numPr>
-        <w:rPr>
-          <w:lang w:val="en-US"/>
-        </w:rPr>
-      </w:pPr>
-    </w:p>
-    <w:p>
-      <w:pPr>
-        <w:pStyle w:val="ListNumber"/>
-        <w:numPr>
-          <w:ilvl w:val="0"/>
-          <w:numId w:val="0"/>
-        </w:numPr>
-        <w:rPr>
-          <w:lang w:val="en-US"/>
-        </w:rPr>
-      </w:pPr>
-    </w:p>
-    <w:p>
-      <w:pPr>
-        <w:pStyle w:val="ListNumber"/>
-        <w:numPr>
-          <w:ilvl w:val="0"/>
-          <w:numId w:val="0"/>
-        </w:numPr>
-        <w:rPr>
-          <w:b/>
-          <w:lang w:val="en-US"/>
-        </w:rPr>
-      </w:pPr>
-      <w:r>
-        <w:rPr>
-          <w:b/>
-          <w:lang w:val="en-US"/>
-        </w:rPr>
-        <w:t>Exercise 6:</w:t>
-      </w:r>
-    </w:p>
-    <w:p>
-      <w:pPr>
-        <w:pStyle w:val="ListNumber"/>
-        <w:numPr>
-          <w:ilvl w:val="0"/>
-          <w:numId w:val="0"/>
-        </w:numPr>
-        <w:rPr>
-          <w:lang w:val="en-US"/>
-        </w:rPr>
-      </w:pPr>
-      <w:r>
-        <w:rPr>
-          <w:lang w:val="en-US"/>
-        </w:rPr>
-        <w:t xml:space="preserve">Design the method </w:t>
-      </w:r>
-      <w:proofErr w:type="gramStart"/>
-      <w:r>
-        <w:rPr>
-          <w:rStyle w:val="CodeChar"/>
-          <w:lang w:val="en-US"/>
-        </w:rPr>
-        <w:t>remove</w:t>
-      </w:r>
-      <w:r>
-        <w:rPr>
-          <w:rStyle w:val="CodeChar"/>
-          <w:lang w:val="en-US"/>
-        </w:rPr>
-        <w:t>(</w:t>
-      </w:r>
-      <w:proofErr w:type="gramEnd"/>
-      <w:r>
-        <w:rPr>
-          <w:rStyle w:val="CodeChar"/>
-          <w:lang w:val="en-US"/>
-        </w:rPr>
-        <w:t>)</w:t>
-      </w:r>
-      <w:r>
-        <w:rPr>
-          <w:lang w:val="en-US"/>
-        </w:rPr>
-        <w:t>.</w:t>
-      </w:r>
-      <w:r>
-        <w:rPr>
-          <w:lang w:val="en-US"/>
-        </w:rPr>
-        <w:t xml:space="preserve"> Remember </w:t>
-      </w:r>
-      <w:r>
-        <w:rPr>
-          <w:lang w:val="en-US"/>
-        </w:rPr>
-        <w:t xml:space="preserve">to handle </w:t>
-      </w:r>
-      <w:r>
-        <w:rPr>
-          <w:lang w:val="en-US"/>
-        </w:rPr>
-        <w:t xml:space="preserve">all the cases </w:t>
-      </w:r>
-      <w:r>
-        <w:rPr>
-          <w:lang w:val="en-US"/>
-        </w:rPr>
-        <w:t>that we have discussed in class</w:t>
-      </w:r>
-      <w:r>
-        <w:rPr>
-          <w:lang w:val="en-US"/>
-        </w:rPr>
-        <w:t>.</w:t>
-      </w:r>
-    </w:p>
-    <w:p>
-      <w:pPr>
-        <w:pStyle w:val="ListNumber"/>
-        <w:numPr>
-          <w:ilvl w:val="0"/>
-          <w:numId w:val="0"/>
-        </w:numPr>
-        <w:rPr>
-          <w:lang w:val="en-US"/>
-        </w:rPr>
-      </w:pPr>
-    </w:p>
-    <w:p>
-      <w:pPr>
-        <w:pStyle w:val="ListNumber"/>
-        <w:numPr>
-          <w:ilvl w:val="0"/>
-          <w:numId w:val="0"/>
-        </w:numPr>
-        <w:rPr>
-          <w:lang w:val="en-US"/>
-        </w:rPr>
-      </w:pPr>
-    </w:p>
-    <w:p>
-      <w:pPr>
-        <w:pStyle w:val="ListNumber"/>
-        <w:numPr>
-          <w:ilvl w:val="0"/>
-          <w:numId w:val="0"/>
-        </w:numPr>
-        <w:rPr>
-          <w:b/>
-          <w:lang w:val="en-US"/>
-        </w:rPr>
-      </w:pPr>
-      <w:r>
-        <w:rPr>
-          <w:b/>
-          <w:lang w:val="en-US"/>
-        </w:rPr>
-        <w:t>Exercise 7:</w:t>
-      </w:r>
-    </w:p>
-    <w:p>
-      <w:pPr>
-        <w:pStyle w:val="ListNumber"/>
-        <w:numPr>
-          <w:ilvl w:val="0"/>
-          <w:numId w:val="0"/>
-        </w:numPr>
-        <w:rPr>
-          <w:lang w:val="en-US"/>
-        </w:rPr>
-      </w:pPr>
-      <w:r>
-        <w:rPr>
-          <w:lang w:val="en-US"/>
-        </w:rPr>
-        <w:t xml:space="preserve">Implement your design of </w:t>
-      </w:r>
-      <w:proofErr w:type="spellStart"/>
-      <w:proofErr w:type="gramStart"/>
-      <w:r>
-        <w:rPr>
-          <w:rStyle w:val="CodeChar"/>
-        </w:rPr>
-        <w:t>delete</w:t>
-      </w:r>
-      <w:proofErr w:type="spellEnd"/>
-      <w:r>
-        <w:rPr>
-          <w:rStyle w:val="CodeChar"/>
-        </w:rPr>
-        <w:t>(</w:t>
-      </w:r>
-      <w:proofErr w:type="gramEnd"/>
-      <w:r>
-        <w:rPr>
-          <w:rStyle w:val="CodeChar"/>
-        </w:rPr>
-        <w:t>)</w:t>
-      </w:r>
-      <w:r>
-        <w:rPr>
-          <w:lang w:val="en-US"/>
-        </w:rPr>
-        <w:t xml:space="preserve"> in accordance with your design</w:t>
-      </w:r>
-      <w:r>
-        <w:rPr>
-          <w:lang w:val="en-US"/>
-        </w:rPr>
-        <w:t xml:space="preserve">. Use the relevant test suite to </w:t>
-      </w:r>
-      <w:r>
-        <w:rPr>
-          <w:lang w:val="en-US"/>
-        </w:rPr>
-        <w:t>verify that your implementation work</w:t>
-      </w:r>
-      <w:r>
-        <w:rPr>
-          <w:lang w:val="en-US"/>
-        </w:rPr>
-        <w:t>s.</w:t>
-      </w:r>
-    </w:p>
-    <w:p>
-      <w:pPr>
-        <w:pStyle w:val="ListNumber"/>
-        <w:numPr>
-          <w:ilvl w:val="0"/>
-          <w:numId w:val="0"/>
-        </w:numPr>
-        <w:rPr>
-          <w:lang w:val="en-US"/>
-        </w:rPr>
-      </w:pPr>
-    </w:p>
-    <w:p>
-      <w:pPr>
-        <w:pStyle w:val="ListNumber"/>
-        <w:numPr>
-          <w:ilvl w:val="0"/>
-          <w:numId w:val="0"/>
-        </w:numPr>
-        <w:rPr>
-          <w:b/>
-          <w:lang w:val="en-US"/>
-        </w:rPr>
-      </w:pPr>
-      <w:r>
-        <w:rPr>
-          <w:b/>
-          <w:lang w:val="en-US"/>
-        </w:rPr>
-        <w:t xml:space="preserve">Exercise </w:t>
-      </w:r>
-      <w:proofErr w:type="gramStart"/>
-      <w:r>
-        <w:rPr>
-          <w:b/>
-          <w:lang w:val="en-US"/>
-        </w:rPr>
-        <w:t>8</w:t>
-      </w:r>
-      <w:proofErr w:type="gramEnd"/>
-      <w:r>
-        <w:rPr>
-          <w:b/>
-          <w:lang w:val="en-US"/>
-        </w:rPr>
-        <w:t xml:space="preserve"> (advanced, but fun!)</w:t>
-      </w:r>
-      <w:r>
-        <w:rPr>
-          <w:b/>
-          <w:lang w:val="en-US"/>
-        </w:rPr>
-        <w:t>:</w:t>
-      </w:r>
-    </w:p>
-    <w:p>
-      <w:pPr>
-        <w:pStyle w:val="ListNumber"/>
-        <w:numPr>
-          <w:ilvl w:val="0"/>
-          <w:numId w:val="0"/>
-        </w:numPr>
-        <w:rPr>
-          <w:lang w:val="en-US"/>
-        </w:rPr>
-      </w:pPr>
-      <w:r>
-        <w:rPr>
-          <w:lang w:val="en-US"/>
-        </w:rPr>
-        <w:t xml:space="preserve">Design a new method for the </w:t>
-      </w:r>
-      <w:proofErr w:type="spellStart"/>
-      <w:r>
-        <w:rPr>
-          <w:lang w:val="en-US"/>
-        </w:rPr>
-        <w:t>Trie</w:t>
-      </w:r>
-      <w:proofErr w:type="spellEnd"/>
-      <w:r>
-        <w:rPr>
-          <w:lang w:val="en-US"/>
-        </w:rPr>
-        <w:t xml:space="preserve"> class</w:t>
-      </w:r>
-      <w:r>
-        <w:rPr>
-          <w:lang w:val="en-US"/>
-        </w:rPr>
-        <w:t xml:space="preserve"> </w:t>
-      </w:r>
-      <w:proofErr w:type="spellStart"/>
-      <w:proofErr w:type="gramStart"/>
-      <w:r>
-        <w:rPr>
-          <w:rStyle w:val="CodeChar"/>
-          <w:lang w:val="en-US"/>
-        </w:rPr>
-        <w:t>findAllWithPrefix</w:t>
-      </w:r>
-      <w:proofErr w:type="spellEnd"/>
-      <w:r>
-        <w:rPr>
-          <w:rStyle w:val="CodeChar"/>
-          <w:lang w:val="en-US"/>
-        </w:rPr>
-        <w:t>(</w:t>
-      </w:r>
-      <w:proofErr w:type="gramEnd"/>
-      <w:r>
-        <w:rPr>
-          <w:rStyle w:val="CodeChar"/>
-          <w:lang w:val="en-US"/>
-        </w:rPr>
-        <w:t>)</w:t>
-      </w:r>
-      <w:r>
-        <w:rPr>
-          <w:lang w:val="en-US"/>
-        </w:rPr>
-        <w:t xml:space="preserve"> that returns all strings with a given prefix. I.e., for the </w:t>
-      </w:r>
-      <w:proofErr w:type="spellStart"/>
-      <w:r>
-        <w:rPr>
-          <w:lang w:val="en-US"/>
-        </w:rPr>
-        <w:t>Trie</w:t>
-      </w:r>
-      <w:proofErr w:type="spellEnd"/>
-      <w:r>
-        <w:rPr>
-          <w:lang w:val="en-US"/>
-        </w:rPr>
-        <w:t xml:space="preserve"> given in the Pair &amp; Share-questions for this lesson, </w:t>
-      </w:r>
-      <w:proofErr w:type="spellStart"/>
-      <w:proofErr w:type="gramStart"/>
-      <w:r>
-        <w:rPr>
-          <w:rStyle w:val="CodeChar"/>
-          <w:lang w:val="en-US"/>
-        </w:rPr>
-        <w:t>findAllWithPrefix</w:t>
-      </w:r>
-      <w:proofErr w:type="spellEnd"/>
-      <w:r>
-        <w:rPr>
-          <w:rStyle w:val="CodeChar"/>
-          <w:lang w:val="en-US"/>
-        </w:rPr>
-        <w:t>(</w:t>
-      </w:r>
-      <w:proofErr w:type="gramEnd"/>
-      <w:r>
-        <w:rPr>
-          <w:rStyle w:val="CodeChar"/>
-          <w:lang w:val="en-US"/>
-        </w:rPr>
-        <w:t>“an”)</w:t>
-      </w:r>
-      <w:r>
-        <w:rPr>
-          <w:lang w:val="en-US"/>
-        </w:rPr>
-        <w:t xml:space="preserve"> should return the strings “</w:t>
-      </w:r>
-      <w:proofErr w:type="spellStart"/>
-      <w:r>
-        <w:rPr>
-          <w:rStyle w:val="CodeChar"/>
-        </w:rPr>
-        <w:t>ant</w:t>
-      </w:r>
-      <w:proofErr w:type="spellEnd"/>
-      <w:r>
-        <w:rPr>
-          <w:lang w:val="en-US"/>
-        </w:rPr>
-        <w:t>”, “</w:t>
-      </w:r>
-      <w:r>
-        <w:rPr>
-          <w:rStyle w:val="CodeChar"/>
-        </w:rPr>
-        <w:t>antibody</w:t>
-      </w:r>
-      <w:r>
-        <w:rPr>
-          <w:lang w:val="en-US"/>
-        </w:rPr>
-        <w:t>” and “</w:t>
-      </w:r>
-      <w:r>
-        <w:rPr>
-          <w:rStyle w:val="CodeChar"/>
-        </w:rPr>
-        <w:t>antilope</w:t>
-      </w:r>
-      <w:r>
-        <w:rPr>
-          <w:lang w:val="en-US"/>
-        </w:rPr>
-        <w:t>”.</w:t>
-      </w:r>
-    </w:p>
-    <w:p>
-      <w:pPr>
-        <w:pStyle w:val="ListNumber"/>
-        <w:numPr>
-          <w:ilvl w:val="0"/>
-          <w:numId w:val="0"/>
-        </w:numPr>
-        <w:rPr>
-          <w:lang w:val="en-US"/>
-        </w:rPr>
-      </w:pPr>
-    </w:p>
-    <w:p>
-      <w:pPr>
-        <w:pStyle w:val="ListNumber"/>
-        <w:numPr>
-          <w:ilvl w:val="0"/>
-          <w:numId w:val="0"/>
-        </w:numPr>
-        <w:rPr>
-          <w:b/>
-          <w:lang w:val="en-US"/>
-        </w:rPr>
-      </w:pPr>
-      <w:r>
-        <w:rPr>
-          <w:lang w:val="en-US"/>
-        </w:rPr>
-        <w:t xml:space="preserve">Implement </w:t>
-      </w:r>
-      <w:proofErr w:type="spellStart"/>
-      <w:proofErr w:type="gramStart"/>
-      <w:r>
-        <w:rPr>
-          <w:rStyle w:val="CodeChar"/>
-          <w:lang w:val="en-US"/>
-        </w:rPr>
-        <w:t>findAllWithPrefix</w:t>
-      </w:r>
-      <w:proofErr w:type="spellEnd"/>
-      <w:r>
-        <w:rPr>
-          <w:rStyle w:val="CodeChar"/>
-          <w:lang w:val="en-US"/>
-        </w:rPr>
-        <w:t>(</w:t>
-      </w:r>
-      <w:proofErr w:type="gramEnd"/>
-      <w:r>
-        <w:rPr>
-          <w:rStyle w:val="CodeChar"/>
-          <w:lang w:val="en-US"/>
-        </w:rPr>
-        <w:t>)</w:t>
+        <w:t>findAllWithPrefix()</w:t>
       </w:r>
       <w:r>
         <w:rPr>
@@ -2137,7 +1671,7 @@
                 <w:sz w:val="16"/>
                 <w:szCs w:val="16"/>
               </w:rPr>
-              <w:t>2</w:t>
+              <w:t>1</w:t>
             </w:r>
             <w:r>
               <w:rPr>
@@ -2343,18 +1877,8 @@
         <w:sz w:val="16"/>
         <w:szCs w:val="16"/>
       </w:rPr>
-      <w:t xml:space="preserve">Document </w:t>
+      <w:t>Document name</w:t>
     </w:r>
-    <w:proofErr w:type="spellStart"/>
-    <w:r>
-      <w:rPr>
-        <w:color w:val="003D85"/>
-        <w:sz w:val="16"/>
-        <w:szCs w:val="16"/>
-      </w:rPr>
-      <w:t>name</w:t>
-    </w:r>
-    <w:proofErr w:type="spellEnd"/>
   </w:p>
   <w:p>
     <w:pPr>
@@ -2430,7 +1954,7 @@
         </mc:Choice>
         <mc:Fallback>
           <w:pict>
-            <v:line w14:anchorId="47F0C8CA" id="Straight Connector 2" o:spid="_x0000_s1026" style="position:absolute;z-index:251659264;visibility:visible;mso-wrap-style:square;mso-width-percent:0;mso-wrap-distance-left:9pt;mso-wrap-distance-top:0;mso-wrap-distance-right:9pt;mso-wrap-distance-bottom:0;mso-position-horizontal:absolute;mso-position-horizontal-relative:text;mso-position-vertical:absolute;mso-position-vertical-relative:text;mso-width-percent:0;mso-width-relative:margin" from="-.15pt,25.95pt" to="480.9pt,25.95pt" o:gfxdata="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" strokecolor="#003d85" strokeweight=".25pt"/>
+            <v:line w14:anchorId="1E7EE3B4" id="Straight Connector 2" o:spid="_x0000_s1026" style="position:absolute;z-index:251659264;visibility:visible;mso-wrap-style:square;mso-width-percent:0;mso-wrap-distance-left:9pt;mso-wrap-distance-top:0;mso-wrap-distance-right:9pt;mso-wrap-distance-bottom:0;mso-position-horizontal:absolute;mso-position-horizontal-relative:text;mso-position-vertical:absolute;mso-position-vertical-relative:text;mso-width-percent:0;mso-width-relative:margin" from="-.15pt,25.95pt" to="480.9pt,25.95pt" o:gfxdata="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" strokecolor="#003d85" strokeweight=".25pt"/>
           </w:pict>
         </mc:Fallback>
       </mc:AlternateContent>
@@ -3396,6 +2920,7 @@
   <w:style w:type="character" w:default="1" w:styleId="DefaultParagraphFont">
     <w:name w:val="Default Paragraph Font"/>
     <w:uiPriority w:val="1"/>
+    <w:semiHidden/>
     <w:unhideWhenUsed/>
   </w:style>
   <w:style w:type="table" w:default="1" w:styleId="TableNormal">

</xml_diff>